<commit_message>
progalam Tanorak spec + kod alap
</commit_message>
<xml_diff>
--- a/1/.prog/gyakorlas/Tanorak/tanorak spec.docx
+++ b/1/.prog/gyakorlas/Tanorak/tanorak spec.docx
@@ -3,10 +3,27 @@
 <w:document xmlns:wpc="http://schemas.microsoft.com/office/word/2010/wordprocessingCanvas" xmlns:cx="http://schemas.microsoft.com/office/drawing/2014/chartex" xmlns:cx1="http://schemas.microsoft.com/office/drawing/2015/9/8/chartex" xmlns:cx2="http://schemas.microsoft.com/office/drawing/2015/10/21/chartex" xmlns:cx3="http://schemas.microsoft.com/office/drawing/2016/5/9/chartex" xmlns:cx4="http://schemas.microsoft.com/office/drawing/2016/5/10/chartex" xmlns:cx5="http://schemas.microsoft.com/office/drawing/2016/5/11/chartex" xmlns:cx6="http://schemas.microsoft.com/office/drawing/2016/5/12/chartex" xmlns:cx7="http://schemas.microsoft.com/office/drawing/2016/5/13/chartex" xmlns:cx8="http://schemas.microsoft.com/office/drawing/2016/5/14/chartex" xmlns:mc="http://schemas.openxmlformats.org/markup-compatibility/2006" xmlns:aink="http://schemas.microsoft.com/office/drawing/2016/ink" xmlns:am3d="http://schemas.microsoft.com/office/drawing/2017/model3d" xmlns:o="urn:schemas-microsoft-com:office:office" xmlns:oel="http://schemas.microsoft.com/office/2019/extlst" xmlns:r="http://schemas.openxmlformats.org/officeDocument/2006/relationships" xmlns:m="http://schemas.openxmlformats.org/officeDocument/2006/math" xmlns:v="urn:schemas-microsoft-com:vml" xmlns:wp14="http://schemas.microsoft.com/office/word/2010/wordprocessingDrawing" xmlns:wp="http://schemas.openxmlformats.org/drawingml/2006/wordprocessingDrawing" xmlns:w10="urn:schemas-microsoft-com:office:word" xmlns:w="http://schemas.openxmlformats.org/wordprocessingml/2006/main" xmlns:w14="http://schemas.microsoft.com/office/word/2010/wordml" xmlns:w15="http://schemas.microsoft.com/office/word/2012/wordml" xmlns:w16cex="http://schemas.microsoft.com/office/word/2018/wordml/cex" xmlns:w16cid="http://schemas.microsoft.com/office/word/2016/wordml/cid" xmlns:w16="http://schemas.microsoft.com/office/word/2018/wordml" xmlns:w16du="http://schemas.microsoft.com/office/word/2023/wordml/word16du" xmlns:w16sdtdh="http://schemas.microsoft.com/office/word/2020/wordml/sdtdatahash" xmlns:w16se="http://schemas.microsoft.com/office/word/2015/wordml/symex" xmlns:wpg="http://schemas.microsoft.com/office/word/2010/wordprocessingGroup" xmlns:wpi="http://schemas.microsoft.com/office/word/2010/wordprocessingInk" xmlns:wne="http://schemas.microsoft.com/office/word/2006/wordml" xmlns:wps="http://schemas.microsoft.com/office/word/2010/wordprocessingShape" mc:Ignorable="w14 w15 w16se w16cid w16 w16cex w16sdtdh w16du wp14">
   <w:body>
     <w:p>
+      <w:hyperlink r:id="rId5" w:history="1">
+        <w:r>
+          <w:rPr>
+            <w:rStyle w:val="Hiperhivatkozs"/>
+          </w:rPr>
+          <w:t>https://progalap.elte.hu/specifikacio/?data=H4sIAAAAAAAACo1UzU7bQBB%2BldGebGkhtUMvi1zJVSlFkEQioWprfJgkDnUT7Gq9RUCUA7f0LXrlOfImeZJq%2F%2BINcWhPXs%2FON983fzsn1c9slE%2FyEYq8LAgj7zMGxXq57FIQ%2BlPiernsUxBYIJfHJDg8FCmFkuN0vVwOehylqUgpDEqOkSeQ3zwU2R3rwz2U1aPA2YM6qxCsK60cq0e8ZV3%2Fml8XfWTyAwDQasHQh0k2wzEKa7zFewNQkhyzijgeNprLqVKbyphas%2FQ4zxlYz7KqHp3ANrFWC7BJw6YCtFmmSbXkmBtJ0m%2F0mp9WSK3EIrU%2BqoY4fZGasWqUNH68Y%2FWdzJnjD2QgS9yFg3fgQu21p46qf340V21MSo7poSkFhe%2Bo3SFybpXlGN5AdvOweh5OV8%2BFgIURAU7%2FdmtnuVXL9wmTl1qaH%2FW%2FXXU6sZdHsia0QXvu%2By%2FSb7VgvEOczarSEF5Q1%2Bip5Dtn3Q%2BapOR4EOiRTnKZq55gWP%2F%2Bs1UCbVbcJxMGB%2FJwNflH%2Bs6YRZ3VU793oUkF3U4%2B933AYixhr66DR52N8KNO%2FGVTKZuAvbTxFKzeF%2BosiR%2Bdn31ePV30TuPBvjgQOYxGdVIXq0CeblPVBKrKOm4zf5KnTWnvro23tV%2FU%2BXs9Be0nZxl3O9xEvTtH3mYdqd3BRk41WrnfQONSEEpEVomKsGROxiiQMFIweCvvBYO2%2FJbIIIiVRT2akMAg7saXcHL6lZrj%2Bclg0LM%2Fn%2BLLXgfUoyDJGSSWbr55j6F3GYMcc%2FMmQzs2zWTQpptHGYIF3QMOHXBYg0MHHO4Ftx1w0My8Hxw2g8P%2Fkn3ULDvYAkusrl%2B9r7LuAZUS27q29RowCI3BDPULQzmtm7avU9aXuVdagjPqJrBjk5FNRVVtdLTNkDI4cv6tc0BtIR3oEaSEkgJvM8IIoYRn1a%2BZICxYpIu%2FcMAjSB4IAAA%3D</w:t>
+        </w:r>
+      </w:hyperlink>
+    </w:p>
+    <w:p>
       <w:r>
-        <w:t>https://progalap.elte.hu/specifikacio/?data=H4sIAAAAAAAACpVSzWrbQBB%2BlY89SbAYJKWXoTqoYNLi2gLLKW0UHdaRDErjVZG2wY0xtDe9V95ET1JGf1ZJAulJs5%2F2%2B5mZPYrqR3ab7%2FJbZfJCCxIfMoJu6nolYdJtVxSqqetIwvAndmYzk24TiaJkPCxVmemUYZ1I9Eff0tkDRTjAKK1KWuHA96tHte%2Fq6tGo%2B18U2TfljY4UYa8OuU6bur5mZJFTxyz090yz8epsvFeH9l%2BXqpcqSjXmHZEhcMKa8x3Bee9rrq92hKb%2BnTd1PeiSNTGM88SPrq%2BWy8C687m1tt34Lpn1Xdg2lE5ZCgCsLr2E7S%2BDr1Y%2BoeRnCjPG8PBh4o6W%2FCM17Wfai%2B0vPn15%2BvM5vAw2zxy6W%2FBRqBHU2YMtpDBZZSpB8VGkyihBQhPesZtJtwSPq0IRnKDFCDE2wSpYY375TfblYr7ZhMPhY7AOl2gnWpSKEA%2FJj%2BCdI1wHcGS%2Fd3hy3Dujw97hBTjJF5juyHQnTHfCdF9hei96ehOm81%2BezhuYFyPz4hUmp2ViO69u3QS3HfX5tfHQHclZPQwXe93JAtqJTx5Hr3OGWKafRNsWEiGFVvtMkBBSlFn1894Ick%2FJ6S%2FqChoT%2BQMAAA%3D%3D</w:t>
+        <w:br w:type="page"/>
       </w:r>
     </w:p>
+    <w:p>
+      <w:r>
+        <w:lastRenderedPageBreak/>
+        <w:t>https://progalap.elte.hu/stuki/?data=H4sIAAAAAAAACq1ZaXPiOBD9K5RSNbVT482a22Z2topwBAIhN%2BEoPggfYDA2%2BOCa8n%2FfkkEteRISHJgvcXrk914farWc38hQUQGJl7KUSmXzsiRl08m8lE4jAY3tpebUVVSwfNMUkKuZmuJpKrNYtqq5qPAbVevqulbqVMlziAcGAc2xo1kee2lsqKpmoYKOTVcTkLeZa6iAXG3ha5aiIQEpY8NUHc2qqy4q9FH10ZvLE91HAupmpK5zO5mjQSAwO3CyhYyTV3KA2cOeNtMsDwnI09YeKiDb3XrY3NgONtRhovArIaJAQJNKbdEsrV6AEAwRQhAZ31VfzmZqThuH%2FgEOpeOA4%2Fi3GhtmyGVbquEZtoUKyPiVvLy0kICGtrp52uupR3wKBISV9ejupaOCAjBEFIDq%2BA63FnKmZCZ7SEDtXi1bv2mooe8VObkYTZdNYAZDhHlVu08b42f9ILNl23PiCSykeNyb5%2FEEBBL5gEPpOGCOjquf9%2BkM%2FY%2B82Q6e9o3B5b5AE78SNsH0HF%2B7crCljCO55NIV4r6zBOIQCCwZVDWXHU41h%2Fr1DRU1%2FEgkiQAoASoADOcU0I9wD0I1%2B7B6eLSxtCXR4otSdSFZrALBcHpHk90bX%2BsYbSQg7M%2BnqlQiIZbMl0zv1d8iAZnu0K1nfdKDs6qazmSfHpGAauXM7fNdWw9LDDCoPg6Ur2im%2BuhYzfDadrC7xTOITXJwuTeR2EyzXaw8Z0XgBkM0T8y3uBHSpy%2Btke%2FvGj3gQBtiwHFcPdAIfxxqheBVIKCbp9tq2%2B%2BmQAMYIhpAd3yXn9Ll7WK0vA5dTq%2Fvn%2FVppQZ0YIjQdXrZcsfOpD7tf7CQ4nFvnkc%2BCCTyAYfSccAcHVc2R%2FY%2FrjS%2FjbyfsHGZ%2FXA35DJ2qBtCVAKB5YP6AIaIDxzqKRss6kPAdQNKz7WH0%2Fe3hy3scKONUu3lHOVmAWxgiLBxfSlufdw8G17pueeF9QE4lI4DPsOOPrCfwadAQM1csfN0vboBBWCIZpeqju9w7io1NpotcjzLjW6vPF%2FsxrppK2tNr5dJ1jypIcKcbMxkWZKuP93asJDicW%2BexxMQSOQDDjRCBszRcfUTd7TZ74xfiWM2NZe2Q5sa4hEILClUPZclTj2H%2BsVdxf22H26gCODApoazUdvTPuMNB5vwuc%2FGGws7AyIGpgoqhhszztRd%2BCjYZIIgvLXKpCUvZg%2FAC4YIL0w68YtV2V7Pi%2BriPixWwAE6BnymyYEF%2FL2WA%2B4FArrf5iaZ0i2LORiiO4c6EN%2F3fHYzrUyabuh7u9x4eK1dsTMYDNHbassflR5aD5%2F2GVgI11H25nnkg0AiH3DgRGLAfKWw%2Bjl%2BhNjV5zfT%2B8lXqDE43Ga4VB1qMxCOQGCJoOLBEBHPoZ66vYxwe7m52ciTmmXgBcPpl5aKtLCb8yq5dVVe8%2BVpvbc7EMAOV3W2kPOVU3K0rx52Rhs85eaUm21uJF75OXb6UEOEDATGd7NRenzJVcvbnW8UB3xjwHF8izengE9kUmrkHpd2ie06MEQUgOovnO6P67v2rUQOHOx4nYeVuduAebGHb7f%2BhNUwNUSYi0mj%2BTDZmp%2F2D1hI8bg3z%2BMJCCTyAYfSccD8WMTq58j%2BoZmu%2FZfx%2FXCv4DJ0qFeA62QepPGHeZAlhB%2B9GerX9g%2F7ZT%2BQQLbhWk0N5yLuA%2BcfX1kc%2BMyi5KqzdV5psTZPDad3rLuttvI6KoFSXhub64pCPpK2i7LlPxR3H%2BpgCaXn3uEPNSbq6BgYxOUw0LXWdbvVbrFSBEOUhGmM66nq9NYdPNxdvgEHQsqA4%2Fj0btMKT80wlYm%2FE8kEttQ3aU38s0%2B17WAu2e9NRzQOgcBcoKrBED3vWejiZcKAj4w0%2FzAXUcPJKSetYcdFP06QIBHS5V19XXzqDoEUDKeX%2BbzWq6%2BTjW6Y%2FFatbI1Wsyz7hksNEe%2Fgnfh0uFlMyxVHCekAh9JxwBwd523MA9J7r27AJ9LFqBzoYtQQUcCFIcY3Y3e7v4D2DXad2pvIGUBGLudpWSx22fgDhtMzuzFSi6mk1sNQwy%2BUCAzRWYTRH%2B0oCogjnuMrnj1y8IyQ%2F0YWnpH1t9ggU8oSOwYemuTPfQgJyLHtN39%2Bcsf2qs2W7WmJtaZhVXP2pkAA7A9wuTvZG4T3qTjcf4fOfx9gc%2FNafOzw%2FLcd%2FP0DAq558ARkYPgU%2FwNYbhvF1%2B36s4S%2BTIzx1vgoNKx8jlQ%2BILvWtJ3wsrMrqD660HVRFMmH3QvyUydD1IWuK2Abill40sOnvJgWcfikaFiX8miwq88rrExHju1b6h54mBqSr60X5CcF1hRq0%2FIKpk96%2BKRmFFFLETjy5%2BozwnE75g0q%2Bbf3WVGU0CtFUahNT1GbpqvKzibLu%2F8VRUmRSZ%2B60DQto%2Bb4iATB%2F1h0p5yvHwAA</w:t>
+      </w:r>
+    </w:p>
+    <w:p/>
     <w:sectPr>
       <w:pgSz w:w="11906" w:h="16838"/>
       <w:pgMar w:top="1440" w:right="1440" w:bottom="1440" w:left="1440" w:header="708" w:footer="708" w:gutter="0"/>
@@ -934,6 +951,29 @@
       <w:spacing w:val="5"/>
     </w:rPr>
   </w:style>
+  <w:style w:type="character" w:styleId="Hiperhivatkozs">
+    <w:name w:val="Hyperlink"/>
+    <w:basedOn w:val="Bekezdsalapbettpusa"/>
+    <w:uiPriority w:val="99"/>
+    <w:unhideWhenUsed/>
+    <w:rsid w:val="00991750"/>
+    <w:rPr>
+      <w:color w:val="0563C1" w:themeColor="hyperlink"/>
+      <w:u w:val="single"/>
+    </w:rPr>
+  </w:style>
+  <w:style w:type="character" w:styleId="Feloldatlanmegemlts">
+    <w:name w:val="Unresolved Mention"/>
+    <w:basedOn w:val="Bekezdsalapbettpusa"/>
+    <w:uiPriority w:val="99"/>
+    <w:semiHidden/>
+    <w:unhideWhenUsed/>
+    <w:rsid w:val="00991750"/>
+    <w:rPr>
+      <w:color w:val="605E5C"/>
+      <w:shd w:val="clear" w:color="auto" w:fill="E1DFDD"/>
+    </w:rPr>
+  </w:style>
 </w:styles>
 </file>
 
@@ -1230,4 +1270,16 @@
     </a:ext>
   </a:extLst>
 </a:theme>
+</file>
+
+<file path=customXml/item1.xml><?xml version="1.0" encoding="utf-8"?>
+<b:Sources xmlns:b="http://schemas.openxmlformats.org/officeDocument/2006/bibliography" xmlns="http://schemas.openxmlformats.org/officeDocument/2006/bibliography" SelectedStyle="\APASixthEditionOfficeOnline.xsl" StyleName="APA" Version="6"/>
+</file>
+
+<file path=customXml/itemProps1.xml><?xml version="1.0" encoding="utf-8"?>
+<ds:datastoreItem xmlns:ds="http://schemas.openxmlformats.org/officeDocument/2006/customXml" ds:itemID="{60788B46-4E2D-4451-B386-C85819FE5099}">
+  <ds:schemaRefs>
+    <ds:schemaRef ds:uri="http://schemas.openxmlformats.org/officeDocument/2006/bibliography"/>
+  </ds:schemaRefs>
+</ds:datastoreItem>
 </file>
</xml_diff>

<commit_message>
prog Lakas + Tanorak
</commit_message>
<xml_diff>
--- a/1/.prog/gyakorlas/Tanorak/tanorak spec.docx
+++ b/1/.prog/gyakorlas/Tanorak/tanorak spec.docx
@@ -3,16 +3,9 @@
 <w:document xmlns:wpc="http://schemas.microsoft.com/office/word/2010/wordprocessingCanvas" xmlns:cx="http://schemas.microsoft.com/office/drawing/2014/chartex" xmlns:cx1="http://schemas.microsoft.com/office/drawing/2015/9/8/chartex" xmlns:cx2="http://schemas.microsoft.com/office/drawing/2015/10/21/chartex" xmlns:cx3="http://schemas.microsoft.com/office/drawing/2016/5/9/chartex" xmlns:cx4="http://schemas.microsoft.com/office/drawing/2016/5/10/chartex" xmlns:cx5="http://schemas.microsoft.com/office/drawing/2016/5/11/chartex" xmlns:cx6="http://schemas.microsoft.com/office/drawing/2016/5/12/chartex" xmlns:cx7="http://schemas.microsoft.com/office/drawing/2016/5/13/chartex" xmlns:cx8="http://schemas.microsoft.com/office/drawing/2016/5/14/chartex" xmlns:mc="http://schemas.openxmlformats.org/markup-compatibility/2006" xmlns:aink="http://schemas.microsoft.com/office/drawing/2016/ink" xmlns:am3d="http://schemas.microsoft.com/office/drawing/2017/model3d" xmlns:o="urn:schemas-microsoft-com:office:office" xmlns:oel="http://schemas.microsoft.com/office/2019/extlst" xmlns:r="http://schemas.openxmlformats.org/officeDocument/2006/relationships" xmlns:m="http://schemas.openxmlformats.org/officeDocument/2006/math" xmlns:v="urn:schemas-microsoft-com:vml" xmlns:wp14="http://schemas.microsoft.com/office/word/2010/wordprocessingDrawing" xmlns:wp="http://schemas.openxmlformats.org/drawingml/2006/wordprocessingDrawing" xmlns:w10="urn:schemas-microsoft-com:office:word" xmlns:w="http://schemas.openxmlformats.org/wordprocessingml/2006/main" xmlns:w14="http://schemas.microsoft.com/office/word/2010/wordml" xmlns:w15="http://schemas.microsoft.com/office/word/2012/wordml" xmlns:w16cex="http://schemas.microsoft.com/office/word/2018/wordml/cex" xmlns:w16cid="http://schemas.microsoft.com/office/word/2016/wordml/cid" xmlns:w16="http://schemas.microsoft.com/office/word/2018/wordml" xmlns:w16du="http://schemas.microsoft.com/office/word/2023/wordml/word16du" xmlns:w16sdtdh="http://schemas.microsoft.com/office/word/2020/wordml/sdtdatahash" xmlns:w16se="http://schemas.microsoft.com/office/word/2015/wordml/symex" xmlns:wpg="http://schemas.microsoft.com/office/word/2010/wordprocessingGroup" xmlns:wpi="http://schemas.microsoft.com/office/word/2010/wordprocessingInk" xmlns:wne="http://schemas.microsoft.com/office/word/2006/wordml" xmlns:wps="http://schemas.microsoft.com/office/word/2010/wordprocessingShape" mc:Ignorable="w14 w15 w16se w16cid w16 w16cex w16sdtdh w16du wp14">
   <w:body>
     <w:p>
-      <w:hyperlink r:id="rId5" w:history="1">
-        <w:r>
-          <w:rPr>
-            <w:rStyle w:val="Hiperhivatkozs"/>
-          </w:rPr>
-          <w:t>https://progalap.elte.hu/specifikacio/?data=H4sIAAAAAAAACo1UzU7bQBB%2BldGebGkhtUMvi1zJVSlFkEQioWprfJgkDnUT7Gq9RUCUA7f0LXrlOfImeZJq%2F%2BINcWhPXs%2FON983fzsn1c9slE%2FyEYq8LAgj7zMGxXq57FIQ%2BlPiernsUxBYIJfHJDg8FCmFkuN0vVwOehylqUgpDEqOkSeQ3zwU2R3rwz2U1aPA2YM6qxCsK60cq0e8ZV3%2Fml8XfWTyAwDQasHQh0k2wzEKa7zFewNQkhyzijgeNprLqVKbyphas%2FQ4zxlYz7KqHp3ANrFWC7BJw6YCtFmmSbXkmBtJ0m%2F0mp9WSK3EIrU%2BqoY4fZGasWqUNH68Y%2FWdzJnjD2QgS9yFg3fgQu21p46qf340V21MSo7poSkFhe%2Bo3SFybpXlGN5AdvOweh5OV8%2BFgIURAU7%2FdmtnuVXL9wmTl1qaH%2FW%2FXXU6sZdHsia0QXvu%2By%2FSb7VgvEOczarSEF5Q1%2Bip5Dtn3Q%2BapOR4EOiRTnKZq55gWP%2F%2Bs1UCbVbcJxMGB%2FJwNflH%2Bs6YRZ3VU793oUkF3U4%2B933AYixhr66DR52N8KNO%2FGVTKZuAvbTxFKzeF%2BosiR%2Bdn31ePV30TuPBvjgQOYxGdVIXq0CeblPVBKrKOm4zf5KnTWnvro23tV%2FU%2BXs9Be0nZxl3O9xEvTtH3mYdqd3BRk41WrnfQONSEEpEVomKsGROxiiQMFIweCvvBYO2%2FJbIIIiVRT2akMAg7saXcHL6lZrj%2Bclg0LM%2Fn%2BLLXgfUoyDJGSSWbr55j6F3GYMcc%2FMmQzs2zWTQpptHGYIF3QMOHXBYg0MHHO4Ftx1w0My8Hxw2g8P%2Fkn3ULDvYAkusrl%2B9r7LuAZUS27q29RowCI3BDPULQzmtm7avU9aXuVdagjPqJrBjk5FNRVVtdLTNkDI4cv6tc0BtIR3oEaSEkgJvM8IIoYRn1a%2BZICxYpIu%2FcMAjSB4IAAA%3D</w:t>
-        </w:r>
-      </w:hyperlink>
-    </w:p>
-    <w:p>
+      <w:r>
+        <w:t>https://progalap.elte.hu/specifikacio/?data=H4sIAAAAAAAACn2T0W7aMBSGX%2BXIV0QyKLZjJ7ZKJap2U9WWSdM2TUu4CG3YXKiZQjpVrbjYHXuLvcvehCeZDHEI8TouID5fzvH%2Fn3N4Qavvxa2e6du80kuDFDorFJjtZjPGUDxMi7KYbzebC%2FuUksHATDDsDsPefFmqMTzBTD%2BrcZCZK61gUXzVd8tVMZ1uN5svGOa6frbVFkU1X5b7w7e8fNDmdrTIq%2Bp86sdsJJ1k5s0PBfPHxdJMFYyhfwrXODMAUAd7OhjeXI7Pe%2FdDMhho6ANpZKd6MpgvS9j%2B%2Bt2E7nehIDMXMwX9zHycKegdRONgeDP63NO2mOkWCiA3d%2FXlO1vD89H70dm%2F3p7pZzgBGtqPzepKOoUobJWrO9Op1zhsvdk77ttxz4Lh1eWnPz%2Bv370dfXjFwwkLMeggMwijqlhVK6TSF3SXVzlSyCgQmakTlL2wD3bIENH97XbSQLh11aKMtWnYoZS3qOhSIVo0%2BV8q7aYeiUpqehilgigz%2BzkpoJmpe7wLHzdxh9shBSnDwCcII5M%2FFEghhFFZrB4XFVJkjdsNo2FWHnoGqT1ZVS%2B1vwjvBUY05GyNG7w36CjhCaEe5kmNhYwl6VLBaioTKeMujYUrTTgTHhZhjTlhVHQp4y5ZJiLxMJfYzYRHni7uSkvJmOdJOE%2BSJr5qStzFccxC6WFXmkkSesnMUcKSiPMujpqOUC4jD9PGs2Ax87MbHMqYecoOHUuoiCJvGk5aHEnuUUFbwomvLHbJgnO%2BtnBiv9q7zm3AbTuhu510C0%2BkPXZ3nneDClKKgRAMxP5yDDR87S8wWf8FDTKPfjgGAAA%3D</w:t>
+      </w:r>
       <w:r>
         <w:br w:type="page"/>
       </w:r>
@@ -20,10 +13,9 @@
     <w:p>
       <w:r>
         <w:lastRenderedPageBreak/>
-        <w:t>https://progalap.elte.hu/stuki/?data=H4sIAAAAAAAACq1ZaXPiOBD9K5RSNbVT482a22Z2topwBAIhN%2BEoPggfYDA2%2BOCa8n%2FfkkEteRISHJgvcXrk914farWc38hQUQGJl7KUSmXzsiRl08m8lE4jAY3tpebUVVSwfNMUkKuZmuJpKrNYtqq5qPAbVevqulbqVMlziAcGAc2xo1kee2lsqKpmoYKOTVcTkLeZa6iAXG3ha5aiIQEpY8NUHc2qqy4q9FH10ZvLE91HAupmpK5zO5mjQSAwO3CyhYyTV3KA2cOeNtMsDwnI09YeKiDb3XrY3NgONtRhovArIaJAQJNKbdEsrV6AEAwRQhAZ31VfzmZqThuH%2FgEOpeOA4%2Fi3GhtmyGVbquEZtoUKyPiVvLy0kICGtrp52uupR3wKBISV9ejupaOCAjBEFIDq%2BA63FnKmZCZ7SEDtXi1bv2mooe8VObkYTZdNYAZDhHlVu08b42f9ILNl23PiCSykeNyb5%2FEEBBL5gEPpOGCOjquf9%2BkM%2FY%2B82Q6e9o3B5b5AE78SNsH0HF%2B7crCljCO55NIV4r6zBOIQCCwZVDWXHU41h%2Fr1DRU1%2FEgkiQAoASoADOcU0I9wD0I1%2B7B6eLSxtCXR4otSdSFZrALBcHpHk90bX%2BsYbSQg7M%2BnqlQiIZbMl0zv1d8iAZnu0K1nfdKDs6qazmSfHpGAauXM7fNdWw9LDDCoPg6Ur2im%2BuhYzfDadrC7xTOITXJwuTeR2EyzXaw8Z0XgBkM0T8y3uBHSpy%2Btke%2FvGj3gQBtiwHFcPdAIfxxqheBVIKCbp9tq2%2B%2BmQAMYIhpAd3yXn9Ll7WK0vA5dTq%2Fvn%2FVppQZ0YIjQdXrZcsfOpD7tf7CQ4nFvnkc%2BCCTyAYfSccAcHVc2R%2FY%2FrjS%2FjbyfsHGZ%2FXA35DJ2qBtCVAKB5YP6AIaIDxzqKRss6kPAdQNKz7WH0%2Fe3hy3scKONUu3lHOVmAWxgiLBxfSlufdw8G17pueeF9QE4lI4DPsOOPrCfwadAQM1csfN0vboBBWCIZpeqju9w7io1NpotcjzLjW6vPF%2FsxrppK2tNr5dJ1jypIcKcbMxkWZKuP93asJDicW%2BexxMQSOQDDjRCBszRcfUTd7TZ74xfiWM2NZe2Q5sa4hEILClUPZclTj2H%2BsVdxf22H26gCODApoazUdvTPuMNB5vwuc%2FGGws7AyIGpgoqhhszztRd%2BCjYZIIgvLXKpCUvZg%2FAC4YIL0w68YtV2V7Pi%2BriPixWwAE6BnymyYEF%2FL2WA%2B4FArrf5iaZ0i2LORiiO4c6EN%2F3fHYzrUyabuh7u9x4eK1dsTMYDNHbassflR5aD5%2F2GVgI11H25nnkg0AiH3DgRGLAfKWw%2Bjl%2BhNjV5zfT%2B8lXqDE43Ga4VB1qMxCOQGCJoOLBEBHPoZ66vYxwe7m52ciTmmXgBcPpl5aKtLCb8yq5dVVe8%2BVpvbc7EMAOV3W2kPOVU3K0rx52Rhs85eaUm21uJF75OXb6UEOEDATGd7NRenzJVcvbnW8UB3xjwHF8izengE9kUmrkHpd2ie06MEQUgOovnO6P67v2rUQOHOx4nYeVuduAebGHb7f%2BhNUwNUSYi0mj%2BTDZmp%2F2D1hI8bg3z%2BMJCCTyAYfSccD8WMTq58j%2BoZmu%2FZfx%2FXCv4DJ0qFeA62QepPGHeZAlhB%2B9GerX9g%2F7ZT%2BQQLbhWk0N5yLuA%2BcfX1kc%2BMyi5KqzdV5psTZPDad3rLuttvI6KoFSXhub64pCPpK2i7LlPxR3H%2BpgCaXn3uEPNSbq6BgYxOUw0LXWdbvVbrFSBEOUhGmM66nq9NYdPNxdvgEHQsqA4%2Fj0btMKT80wlYm%2FE8kEttQ3aU38s0%2B17WAu2e9NRzQOgcBcoKrBED3vWejiZcKAj4w0%2FzAXUcPJKSetYcdFP06QIBHS5V19XXzqDoEUDKeX%2BbzWq6%2BTjW6Y%2FFatbI1Wsyz7hksNEe%2Fgnfh0uFlMyxVHCekAh9JxwBwd523MA9J7r27AJ9LFqBzoYtQQUcCFIcY3Y3e7v4D2DXad2pvIGUBGLudpWSx22fgDhtMzuzFSi6mk1sNQwy%2BUCAzRWYTRH%2B0oCogjnuMrnj1y8IyQ%2F0YWnpH1t9ggU8oSOwYemuTPfQgJyLHtN39%2Bcsf2qs2W7WmJtaZhVXP2pkAA7A9wuTvZG4T3qTjcf4fOfx9gc%2FNafOzw%2FLcd%2FP0DAq558ARkYPgU%2FwNYbhvF1%2B36s4S%2BTIzx1vgoNKx8jlQ%2BILvWtJ3wsrMrqD660HVRFMmH3QvyUydD1IWuK2Abill40sOnvJgWcfikaFiX8miwq88rrExHju1b6h54mBqSr60X5CcF1hRq0%2FIKpk96%2BKRmFFFLETjy5%2BozwnE75g0q%2Bbf3WVGU0CtFUahNT1GbpqvKzibLu%2F8VRUmRSZ%2B60DQto%2Bb4iATB%2F1h0p5yvHwAA</w:t>
+        <w:t>https://progalap.elte.hu/stuki/?data=H4sIAAAAAAAACq1YW3PaOhD%2BK4wy0zln6ubYBDCQ6UOgDaEJFEJuTiYPtixfwNjE2ATo%2BL%2BfkY1WcgMtDuEFzyJ%2FF%2B1qJfELuSZqIvm4IlfKalWp12uqqjbqtRqSkBMsSNg1UdOPPU9Cc%2BIRHBGTR%2FzAJHPU%2FIXqw5pjW%2FUqfU4BISChmR4SP%2BIvOa5pEh81Ld2bEwlFqxlBTTQnLzHxMUESwo7rmSHxu%2BYcNZ%2FQpNaxHwbjCZLQ0rDlvuaW0XMi8TjjFAZyTlHJDuZIj8iU%2BBGSUESWEWqiqb4kYVRqfi2RqUFCMnlSno8nQXha8ojtmsGcGAb9VUGJhKLL6Kr78y4GHRDI6QDtxWeg%2F3gzWK3NRWobcBidAFzE9qvjeilX4Jtu5AY%2BaiL3q%2FJZOT72kYSMwFyNNoq6OVeJhGSjXx2vv8ugAQI5DaC7uOWwtqo%2FWOUXJKHr6XftXumqqfur%2BqqyNoYNYIZAjrm3xnbYla2dzH4QzKgTGMjwhDc%2FxgkIpPIBh9EJwAKdUEHb6Vzrt8yxOnXTOi19sqPTUlbFn3xjPjultR3GpBXqPnZyeRVSl3JsGQJzkkg8McyBkCnBgYB6wKrL3FBaKAJGC4GDafNL2qVsd%2BFQa%2F%2B4PAc2CBzezsYLrbr0Qprb%2B%2BjOGbnuKC0NiDNOYaDgUFCyt8OJy9zJ6Vxet2MZez0%2BlyyQYwJ1xT3eDdpyS5loqTHAYXQCcBFjOxrWjnYFnhIJXZgtpdGYrEABBPIKmOrihpVAruuDb8PUcPnssePZjgJ0EMjRzYPVamx2Xv%2Fao2AgwxPe%2FBj5IJDKBxwofg4s0AlFU7xHWe669MmLTktlmX5Kum%2BWtrWwiry7cQlJ3NW4YKISiaeI2YJAzpaA%2Bo71tXn6nJ0MameLelCLeRuBwOFt5L51YauG4iAJXWm9W%2FVRm2erjcVhtfGBgk1Byd42iUcimhnWR5wgrESDMQYqCOSoQF5xk4%2FnHU23H66zrZ%2FhwNbPgYs4K9ZHwFMiofpigm8u9Gt%2BymWBnAJQXdzw7ORx9DJYXqSGu%2B2bqqYG%2FLAAgRxd41qbKp3z2V%2F7CAxkeMKbHyMfBFL5gMPoBGCBTiiaPfvIJPYC3%2FjH%2FXd3bxASs6s3gPlE4tPOpEIgf6bmqO9ZNOxx0x0u%2BnF7pY9cviuxwOHdoXoWK5q7pJNaWVza0S2hq8R%2FmI21qhOn6ek8zK5bw4oJ9BDIeRZeLyriJojXl77ZSukAh9EJwGL75XOw%2F%2Bodp3vJ15Jb%2BlJStu0l%2F%2FEj5Tg7Um5Z6eA%2Fkfj8MbXChBZRu6UgxnBxhPlhJBDIkQh5KUYyZpUGeWdEEDjYTbYWM7Z0x05zQEmXd1gj38xHfk9lgcPLu3cWnZ%2FLV%2FSmP74pNwJ9FaZFBnG4zfGB4lWcK9nbqKOHU9fHZ54eRd%2F4WXpw0uiPF2sbGCGQYwSV71jK5qyv%2BmY7uyQwHLgkcOAiBovtgeApkRAZzsrDcu0WFEAgpwBUv%2BPq3xmp%2FrJDlZBRTf%2FxepbtJ9%2Fbr9Z50ONTDYEcM%2F4Z9MuN3u4qZtshDGR4wpsf4wQEUvmAAy2FAwt0Qv288%2BpPj9Unfzg3CwnbtTfCTNALP0sHXPh5fgTdAuoBa%2Bq3yKZ%2FQRlAzbHAh0p4yrM%2Fb%2F4OoDewKIxxFNihPqWJ%2FYV8fUoBe7pLp2Ghh65ueHRzQ0hCYRC8%2BQ9u7gSvd3zYRheNXhDdJOEmlEiA%2FQdc4ar8BmE71X64wtG5OK54KttFIOwwIgEt1EN0C%2B1uX93PdA15QZieR7JaeEJHlkVvo0hCR%2FTboivtyLIwxAy5Ck9W%2BqTKJ7KePmGiW3UVPWel1dLxxA6D2Dc3wEbZoP%2FQHtFvBkwwixEV6%2BzJSp%2FMCpZJmcLRP9nfwGGMccqKMWZwVpnFiGXiXXBCLb9BpZ%2BN573wLavRyH6V5Tpu0EI%2FIoRUzJo4I0nyP68mziNmGAAA</w:t>
       </w:r>
     </w:p>
-    <w:p/>
     <w:sectPr>
       <w:pgSz w:w="11906" w:h="16838"/>
       <w:pgMar w:top="1440" w:right="1440" w:bottom="1440" w:left="1440" w:header="708" w:footer="708" w:gutter="0"/>

</xml_diff>